<commit_message>
5 Protection des données
</commit_message>
<xml_diff>
--- a/exercices/auth/02-Auth.docx
+++ b/exercices/auth/02-Auth.docx
@@ -1,6 +1,6 @@
 
 <file path=word/document.xml><?xml version="1.0" encoding="utf-8"?>
-<w:document xmlns:wpc="http://schemas.microsoft.com/office/word/2010/wordprocessingCanvas" xmlns:cx="http://schemas.microsoft.com/office/drawing/2014/chartex" xmlns:cx1="http://schemas.microsoft.com/office/drawing/2015/9/8/chartex" xmlns:cx2="http://schemas.microsoft.com/office/drawing/2015/10/21/chartex" xmlns:cx3="http://schemas.microsoft.com/office/drawing/2016/5/9/chartex" xmlns:cx4="http://schemas.microsoft.com/office/drawing/2016/5/10/chartex" xmlns:cx5="http://schemas.microsoft.com/office/drawing/2016/5/11/chartex" xmlns:cx6="http://schemas.microsoft.com/office/drawing/2016/5/12/chartex" xmlns:cx7="http://schemas.microsoft.com/office/drawing/2016/5/13/chartex" xmlns:cx8="http://schemas.microsoft.com/office/drawing/2016/5/14/chartex" xmlns:mc="http://schemas.openxmlformats.org/markup-compatibility/2006" xmlns:aink="http://schemas.microsoft.com/office/drawing/2016/ink" xmlns:am3d="http://schemas.microsoft.com/office/drawing/2017/model3d" xmlns:o="urn:schemas-microsoft-com:office:office" xmlns:oel="http://schemas.microsoft.com/office/2019/extlst" xmlns:r="http://schemas.openxmlformats.org/officeDocument/2006/relationships" xmlns:m="http://schemas.openxmlformats.org/officeDocument/2006/math" xmlns:v="urn:schemas-microsoft-com:vml" xmlns:wp14="http://schemas.microsoft.com/office/word/2010/wordprocessingDrawing" xmlns:wp="http://schemas.openxmlformats.org/drawingml/2006/wordprocessingDrawing" xmlns:w10="urn:schemas-microsoft-com:office:word" xmlns:w="http://schemas.openxmlformats.org/wordprocessingml/2006/main" xmlns:w14="http://schemas.microsoft.com/office/word/2010/wordml" xmlns:w15="http://schemas.microsoft.com/office/word/2012/wordml" xmlns:w16cex="http://schemas.microsoft.com/office/word/2018/wordml/cex" xmlns:w16cid="http://schemas.microsoft.com/office/word/2016/wordml/cid" xmlns:w16="http://schemas.microsoft.com/office/word/2018/wordml" xmlns:w16du="http://schemas.microsoft.com/office/word/2023/wordml/word16du" xmlns:w16sdtdh="http://schemas.microsoft.com/office/word/2020/wordml/sdtdatahash" xmlns:w16sdtfl="http://schemas.microsoft.com/office/word/2024/wordml/sdtformatlock" xmlns:w16se="http://schemas.microsoft.com/office/word/2015/wordml/symex" xmlns:wpg="http://schemas.microsoft.com/office/word/2010/wordprocessingGroup" xmlns:wpi="http://schemas.microsoft.com/office/word/2010/wordprocessingInk" xmlns:wne="http://schemas.microsoft.com/office/word/2006/wordml" xmlns:wps="http://schemas.microsoft.com/office/word/2010/wordprocessingShape" mc:Ignorable="w14 w15 w16se w16cid w16 w16cex w16sdtdh w16sdtfl w16du wp14">
+<w:document xmlns:wpc="http://schemas.microsoft.com/office/word/2010/wordprocessingCanvas" xmlns:cx="http://schemas.microsoft.com/office/drawing/2014/chartex" xmlns:cx1="http://schemas.microsoft.com/office/drawing/2015/9/8/chartex" xmlns:cx2="http://schemas.microsoft.com/office/drawing/2015/10/21/chartex" xmlns:cx3="http://schemas.microsoft.com/office/drawing/2016/5/9/chartex" xmlns:cx4="http://schemas.microsoft.com/office/drawing/2016/5/10/chartex" xmlns:cx5="http://schemas.microsoft.com/office/drawing/2016/5/11/chartex" xmlns:cx6="http://schemas.microsoft.com/office/drawing/2016/5/12/chartex" xmlns:cx7="http://schemas.microsoft.com/office/drawing/2016/5/13/chartex" xmlns:cx8="http://schemas.microsoft.com/office/drawing/2016/5/14/chartex" xmlns:mc="http://schemas.openxmlformats.org/markup-compatibility/2006" xmlns:aink="http://schemas.microsoft.com/office/drawing/2016/ink" xmlns:am3d="http://schemas.microsoft.com/office/drawing/2017/model3d" xmlns:o="urn:schemas-microsoft-com:office:office" xmlns:oel="http://schemas.microsoft.com/office/2019/extlst" xmlns:r="http://schemas.openxmlformats.org/officeDocument/2006/relationships" xmlns:m="http://schemas.openxmlformats.org/officeDocument/2006/math" xmlns:v="urn:schemas-microsoft-com:vml" xmlns:wp14="http://schemas.microsoft.com/office/word/2010/wordprocessingDrawing" xmlns:wp="http://schemas.openxmlformats.org/drawingml/2006/wordprocessingDrawing" xmlns:w10="urn:schemas-microsoft-com:office:word" xmlns:w="http://schemas.openxmlformats.org/wordprocessingml/2006/main" xmlns:w14="http://schemas.microsoft.com/office/word/2010/wordml" xmlns:w15="http://schemas.microsoft.com/office/word/2012/wordml" xmlns:w16cex="http://schemas.microsoft.com/office/word/2018/wordml/cex" xmlns:w16cid="http://schemas.microsoft.com/office/word/2016/wordml/cid" xmlns:w16="http://schemas.microsoft.com/office/word/2018/wordml" xmlns:w16sdtdh="http://schemas.microsoft.com/office/word/2020/wordml/sdtdatahash" xmlns:w16se="http://schemas.microsoft.com/office/word/2015/wordml/symex" xmlns:wpg="http://schemas.microsoft.com/office/word/2010/wordprocessingGroup" xmlns:wpi="http://schemas.microsoft.com/office/word/2010/wordprocessingInk" xmlns:wne="http://schemas.microsoft.com/office/word/2006/wordml" xmlns:wps="http://schemas.microsoft.com/office/word/2010/wordprocessingShape" mc:Ignorable="w14 w15 w16se w16cid w16 w16cex w16sdtdh wp14">
   <w:body>
     <w:p>
       <w:pPr>
@@ -531,7 +531,7 @@
               </wp:anchor>
             </w:drawing>
           </mc:Choice>
-          <mc:Fallback>
+          <mc:Fallback xmlns:w16du="http://schemas.microsoft.com/office/word/2023/wordml/word16du" xmlns:w16sdtfl="http://schemas.microsoft.com/office/word/2024/wordml/sdtformatlock">
             <w:pict>
               <v:shapetype w14:anchorId="5252731C" id="_x0000_t32" coordsize="21600,21600" o:spt="32" o:oned="t" path="m,l21600,21600e" filled="f">
                 <v:path arrowok="t" fillok="f" o:connecttype="none"/>
@@ -604,7 +604,7 @@
               </wp:anchor>
             </w:drawing>
           </mc:Choice>
-          <mc:Fallback>
+          <mc:Fallback xmlns:w16du="http://schemas.microsoft.com/office/word/2023/wordml/word16du" xmlns:w16sdtfl="http://schemas.microsoft.com/office/word/2024/wordml/sdtformatlock">
             <w:pict>
               <v:shape w14:anchorId="5F7B055E" id="Straight Arrow Connector 2" o:spid="_x0000_s1026" type="#_x0000_t32" style="position:absolute;margin-left:234.75pt;margin-top:24.95pt;width:0;height:436pt;z-index:251665408;visibility:visible;mso-wrap-style:square;mso-wrap-distance-left:9pt;mso-wrap-distance-top:0;mso-wrap-distance-right:9pt;mso-wrap-distance-bottom:0;mso-position-horizontal:absolute;mso-position-horizontal-relative:text;mso-position-vertical:absolute;mso-position-vertical-relative:text" o:gfxdata="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" strokecolor="black [3213]" strokeweight="2.25pt">
                 <v:stroke endarrow="block" joinstyle="miter"/>
@@ -673,7 +673,7 @@
               </wp:anchor>
             </w:drawing>
           </mc:Choice>
-          <mc:Fallback>
+          <mc:Fallback xmlns:w16du="http://schemas.microsoft.com/office/word/2023/wordml/word16du" xmlns:w16sdtfl="http://schemas.microsoft.com/office/word/2024/wordml/sdtformatlock">
             <w:pict>
               <v:shape w14:anchorId="2ECE8C14" id="Straight Arrow Connector 2" o:spid="_x0000_s1026" type="#_x0000_t32" style="position:absolute;margin-left:71.5pt;margin-top:24.95pt;width:0;height:436pt;z-index:251659264;visibility:visible;mso-wrap-style:square;mso-wrap-distance-left:9pt;mso-wrap-distance-top:0;mso-wrap-distance-right:9pt;mso-wrap-distance-bottom:0;mso-position-horizontal:absolute;mso-position-horizontal-relative:text;mso-position-vertical:absolute;mso-position-vertical-relative:text" o:gfxdata="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" strokecolor="black [3213]" strokeweight="2.25pt">
                 <v:stroke endarrow="block" joinstyle="miter"/>
@@ -1150,7 +1150,27 @@
                                 <w:lang w:val="en-US"/>
                               </w:rPr>
                               <w:br/>
-                              <w:t>body {‘username’ : ‘john’, ‘password’ : ‘1234’}</w:t>
+                              <w:t>body {‘username</w:t>
+                            </w:r>
+                            <w:proofErr w:type="gramStart"/>
+                            <w:r>
+                              <w:rPr>
+                                <w:color w:val="000000" w:themeColor="text1"/>
+                                <w:sz w:val="16"/>
+                                <w:szCs w:val="16"/>
+                                <w:lang w:val="en-US"/>
+                              </w:rPr>
+                              <w:t>’ :</w:t>
+                            </w:r>
+                            <w:proofErr w:type="gramEnd"/>
+                            <w:r>
+                              <w:rPr>
+                                <w:color w:val="000000" w:themeColor="text1"/>
+                                <w:sz w:val="16"/>
+                                <w:szCs w:val="16"/>
+                                <w:lang w:val="en-US"/>
+                              </w:rPr>
+                              <w:t xml:space="preserve"> ‘john’, ‘password’ : ‘1234’}</w:t>
                             </w:r>
                           </w:p>
                         </w:txbxContent>
@@ -1208,7 +1228,27 @@
                           <w:lang w:val="en-US"/>
                         </w:rPr>
                         <w:br/>
-                        <w:t>body {‘username’ : ‘john’, ‘password’ : ‘1234’}</w:t>
+                        <w:t>body {‘username</w:t>
+                      </w:r>
+                      <w:proofErr w:type="gramStart"/>
+                      <w:r>
+                        <w:rPr>
+                          <w:color w:val="000000" w:themeColor="text1"/>
+                          <w:sz w:val="16"/>
+                          <w:szCs w:val="16"/>
+                          <w:lang w:val="en-US"/>
+                        </w:rPr>
+                        <w:t>’ :</w:t>
+                      </w:r>
+                      <w:proofErr w:type="gramEnd"/>
+                      <w:r>
+                        <w:rPr>
+                          <w:color w:val="000000" w:themeColor="text1"/>
+                          <w:sz w:val="16"/>
+                          <w:szCs w:val="16"/>
+                          <w:lang w:val="en-US"/>
+                        </w:rPr>
+                        <w:t xml:space="preserve"> ‘john’, ‘password’ : ‘1234’}</w:t>
                       </w:r>
                     </w:p>
                   </w:txbxContent>
@@ -1292,6 +1332,7 @@
                                 <w:lang w:val="en-US"/>
                               </w:rPr>
                             </w:pPr>
+                            <w:proofErr w:type="spellStart"/>
                             <w:r>
                               <w:rPr>
                                 <w:color w:val="000000" w:themeColor="text1"/>
@@ -1299,7 +1340,37 @@
                                 <w:szCs w:val="16"/>
                                 <w:lang w:val="en-US"/>
                               </w:rPr>
-                              <w:t>Reçoit response 200 : “Authenticated”</w:t>
+                              <w:t>Reçoit</w:t>
+                            </w:r>
+                            <w:proofErr w:type="spellEnd"/>
+                            <w:r>
+                              <w:rPr>
+                                <w:color w:val="000000" w:themeColor="text1"/>
+                                <w:sz w:val="16"/>
+                                <w:szCs w:val="16"/>
+                                <w:lang w:val="en-US"/>
+                              </w:rPr>
+                              <w:t xml:space="preserve"> response </w:t>
+                            </w:r>
+                            <w:proofErr w:type="gramStart"/>
+                            <w:r>
+                              <w:rPr>
+                                <w:color w:val="000000" w:themeColor="text1"/>
+                                <w:sz w:val="16"/>
+                                <w:szCs w:val="16"/>
+                                <w:lang w:val="en-US"/>
+                              </w:rPr>
+                              <w:t>200 :</w:t>
+                            </w:r>
+                            <w:proofErr w:type="gramEnd"/>
+                            <w:r>
+                              <w:rPr>
+                                <w:color w:val="000000" w:themeColor="text1"/>
+                                <w:sz w:val="16"/>
+                                <w:szCs w:val="16"/>
+                                <w:lang w:val="en-US"/>
+                              </w:rPr>
+                              <w:t xml:space="preserve"> “Authenticated”</w:t>
                             </w:r>
                           </w:p>
                         </w:txbxContent>
@@ -1331,6 +1402,7 @@
                           <w:lang w:val="en-US"/>
                         </w:rPr>
                       </w:pPr>
+                      <w:proofErr w:type="spellStart"/>
                       <w:r>
                         <w:rPr>
                           <w:color w:val="000000" w:themeColor="text1"/>
@@ -1338,7 +1410,37 @@
                           <w:szCs w:val="16"/>
                           <w:lang w:val="en-US"/>
                         </w:rPr>
-                        <w:t>Reçoit response 200 : “Authenticated”</w:t>
+                        <w:t>Reçoit</w:t>
+                      </w:r>
+                      <w:proofErr w:type="spellEnd"/>
+                      <w:r>
+                        <w:rPr>
+                          <w:color w:val="000000" w:themeColor="text1"/>
+                          <w:sz w:val="16"/>
+                          <w:szCs w:val="16"/>
+                          <w:lang w:val="en-US"/>
+                        </w:rPr>
+                        <w:t xml:space="preserve"> response </w:t>
+                      </w:r>
+                      <w:proofErr w:type="gramStart"/>
+                      <w:r>
+                        <w:rPr>
+                          <w:color w:val="000000" w:themeColor="text1"/>
+                          <w:sz w:val="16"/>
+                          <w:szCs w:val="16"/>
+                          <w:lang w:val="en-US"/>
+                        </w:rPr>
+                        <w:t>200 :</w:t>
+                      </w:r>
+                      <w:proofErr w:type="gramEnd"/>
+                      <w:r>
+                        <w:rPr>
+                          <w:color w:val="000000" w:themeColor="text1"/>
+                          <w:sz w:val="16"/>
+                          <w:szCs w:val="16"/>
+                          <w:lang w:val="en-US"/>
+                        </w:rPr>
+                        <w:t xml:space="preserve"> “Authenticated”</w:t>
                       </w:r>
                     </w:p>
                   </w:txbxContent>
@@ -1454,7 +1556,15 @@
     </w:p>
     <w:p>
       <w:r>
-        <w:t>Afin de pouvoir facilement basculer entre différentes version, ajouter un suivi des modifications avec un commit initial avant tout modification.</w:t>
+        <w:t xml:space="preserve">Afin de pouvoir facilement basculer entre </w:t>
+      </w:r>
+      <w:proofErr w:type="gramStart"/>
+      <w:r>
+        <w:t>différentes version</w:t>
+      </w:r>
+      <w:proofErr w:type="gramEnd"/>
+      <w:r>
+        <w:t>, ajouter un suivi des modifications avec un commit initial avant tout modification.</w:t>
       </w:r>
     </w:p>
     <w:p>
@@ -1600,8 +1710,11 @@
       </w:r>
     </w:p>
     <w:p/>
-    <w:p>
-      <w:r>
+    <w:p/>
+    <w:p/>
+    <w:p>
+      <w:r>
+        <w:lastRenderedPageBreak/>
         <w:t>Propose</w:t>
       </w:r>
       <w:r>
@@ -1647,17 +1760,84 @@
     <w:p>
       <w:pPr>
         <w:pStyle w:val="answerslines"/>
-      </w:pPr>
-      <w:r>
-        <w:tab/>
+        <w:tabs>
+          <w:tab w:val="left" w:pos="2617"/>
+        </w:tabs>
+        <w:rPr>
+          <w:lang w:val="en-US"/>
+        </w:rPr>
+      </w:pPr>
+      <w:r>
+        <w:rPr>
+          <w:lang w:val="en-US"/>
+        </w:rPr>
+        <w:t>{</w:t>
       </w:r>
     </w:p>
     <w:p>
       <w:pPr>
         <w:pStyle w:val="answerslines"/>
-      </w:pPr>
-      <w:r>
-        <w:lastRenderedPageBreak/>
+        <w:tabs>
+          <w:tab w:val="left" w:pos="2617"/>
+        </w:tabs>
+        <w:rPr>
+          <w:lang w:val="en-US"/>
+        </w:rPr>
+      </w:pPr>
+      <w:r>
+        <w:rPr>
+          <w:lang w:val="en-US"/>
+        </w:rPr>
+        <w:t xml:space="preserve">  "username": "</w:t>
+      </w:r>
+      <w:proofErr w:type="spellStart"/>
+      <w:r>
+        <w:rPr>
+          <w:lang w:val="en-US"/>
+        </w:rPr>
+        <w:t>tartampion</w:t>
+      </w:r>
+      <w:proofErr w:type="spellEnd"/>
+      <w:r>
+        <w:rPr>
+          <w:lang w:val="en-US"/>
+        </w:rPr>
+        <w:t>",</w:t>
+      </w:r>
+    </w:p>
+    <w:p>
+      <w:pPr>
+        <w:pStyle w:val="answerslines"/>
+        <w:tabs>
+          <w:tab w:val="left" w:pos="2617"/>
+        </w:tabs>
+        <w:rPr>
+          <w:lang w:val="en-US"/>
+        </w:rPr>
+      </w:pPr>
+      <w:r>
+        <w:rPr>
+          <w:lang w:val="en-US"/>
+        </w:rPr>
+        <w:t xml:space="preserve">  "password": "1234' OR '1'='1"</w:t>
+      </w:r>
+    </w:p>
+    <w:p>
+      <w:pPr>
+        <w:pStyle w:val="answerslines"/>
+        <w:tabs>
+          <w:tab w:val="left" w:pos="2617"/>
+        </w:tabs>
+      </w:pPr>
+      <w:r>
+        <w:t>}</w:t>
+      </w:r>
+    </w:p>
+    <w:p>
+      <w:pPr>
+        <w:pStyle w:val="answerslines"/>
+      </w:pPr>
+      <w:r>
         <w:tab/>
       </w:r>
     </w:p>
@@ -1710,6 +1890,160 @@
     <w:p>
       <w:pPr>
         <w:pStyle w:val="Paragraphedeliste"/>
+        <w:shd w:val="clear" w:color="auto" w:fill="FFFFFF"/>
+        <w:spacing w:after="0" w:line="285" w:lineRule="atLeast"/>
+        <w:rPr>
+          <w:rFonts w:ascii="Consolas" w:eastAsia="Times New Roman" w:hAnsi="Consolas" w:cs="Times New Roman"/>
+          <w:color w:val="0000FF"/>
+          <w:sz w:val="21"/>
+          <w:szCs w:val="21"/>
+          <w:lang w:val="en-US" w:eastAsia="fr-CH"/>
+        </w:rPr>
+      </w:pPr>
+      <w:r>
+        <w:rPr>
+          <w:rFonts w:ascii="Consolas" w:eastAsia="Times New Roman" w:hAnsi="Consolas" w:cs="Times New Roman"/>
+          <w:color w:val="0000FF"/>
+          <w:sz w:val="21"/>
+          <w:szCs w:val="21"/>
+          <w:lang w:val="en-US" w:eastAsia="fr-CH"/>
+        </w:rPr>
+        <w:t xml:space="preserve">const </w:t>
+      </w:r>
+      <w:proofErr w:type="spellStart"/>
+      <w:r>
+        <w:rPr>
+          <w:rFonts w:ascii="Consolas" w:eastAsia="Times New Roman" w:hAnsi="Consolas" w:cs="Times New Roman"/>
+          <w:color w:val="0000FF"/>
+          <w:sz w:val="21"/>
+          <w:szCs w:val="21"/>
+          <w:lang w:val="en-US" w:eastAsia="fr-CH"/>
+        </w:rPr>
+        <w:t>queryString</w:t>
+      </w:r>
+      <w:proofErr w:type="spellEnd"/>
+      <w:r>
+        <w:rPr>
+          <w:rFonts w:ascii="Consolas" w:eastAsia="Times New Roman" w:hAnsi="Consolas" w:cs="Times New Roman"/>
+          <w:color w:val="0000FF"/>
+          <w:sz w:val="21"/>
+          <w:szCs w:val="21"/>
+          <w:lang w:val="en-US" w:eastAsia="fr-CH"/>
+        </w:rPr>
+        <w:t xml:space="preserve"> = `SELECT * FROM </w:t>
+      </w:r>
+      <w:proofErr w:type="spellStart"/>
+      <w:r>
+        <w:rPr>
+          <w:rFonts w:ascii="Consolas" w:eastAsia="Times New Roman" w:hAnsi="Consolas" w:cs="Times New Roman"/>
+          <w:color w:val="0000FF"/>
+          <w:sz w:val="21"/>
+          <w:szCs w:val="21"/>
+          <w:lang w:val="en-US" w:eastAsia="fr-CH"/>
+        </w:rPr>
+        <w:t>t_users</w:t>
+      </w:r>
+      <w:proofErr w:type="spellEnd"/>
+      <w:r>
+        <w:rPr>
+          <w:rFonts w:ascii="Consolas" w:eastAsia="Times New Roman" w:hAnsi="Consolas" w:cs="Times New Roman"/>
+          <w:color w:val="0000FF"/>
+          <w:sz w:val="21"/>
+          <w:szCs w:val="21"/>
+          <w:lang w:val="en-US" w:eastAsia="fr-CH"/>
+        </w:rPr>
+        <w:t xml:space="preserve"> WHERE </w:t>
+      </w:r>
+      <w:proofErr w:type="spellStart"/>
+      <w:r>
+        <w:rPr>
+          <w:rFonts w:ascii="Consolas" w:eastAsia="Times New Roman" w:hAnsi="Consolas" w:cs="Times New Roman"/>
+          <w:color w:val="0000FF"/>
+          <w:sz w:val="21"/>
+          <w:szCs w:val="21"/>
+          <w:lang w:val="en-US" w:eastAsia="fr-CH"/>
+        </w:rPr>
+        <w:t>useName</w:t>
+      </w:r>
+      <w:proofErr w:type="spellEnd"/>
+      <w:r>
+        <w:rPr>
+          <w:rFonts w:ascii="Consolas" w:eastAsia="Times New Roman" w:hAnsi="Consolas" w:cs="Times New Roman"/>
+          <w:color w:val="0000FF"/>
+          <w:sz w:val="21"/>
+          <w:szCs w:val="21"/>
+          <w:lang w:val="en-US" w:eastAsia="fr-CH"/>
+        </w:rPr>
+        <w:t xml:space="preserve"> = '${username}' AND </w:t>
+      </w:r>
+      <w:proofErr w:type="spellStart"/>
+      <w:r>
+        <w:rPr>
+          <w:rFonts w:ascii="Consolas" w:eastAsia="Times New Roman" w:hAnsi="Consolas" w:cs="Times New Roman"/>
+          <w:color w:val="0000FF"/>
+          <w:sz w:val="21"/>
+          <w:szCs w:val="21"/>
+          <w:lang w:val="en-US" w:eastAsia="fr-CH"/>
+        </w:rPr>
+        <w:t>usePassword</w:t>
+      </w:r>
+      <w:proofErr w:type="spellEnd"/>
+      <w:r>
+        <w:rPr>
+          <w:rFonts w:ascii="Consolas" w:eastAsia="Times New Roman" w:hAnsi="Consolas" w:cs="Times New Roman"/>
+          <w:color w:val="0000FF"/>
+          <w:sz w:val="21"/>
+          <w:szCs w:val="21"/>
+          <w:lang w:val="en-US" w:eastAsia="fr-CH"/>
+        </w:rPr>
+        <w:t xml:space="preserve"> = '${password}'</w:t>
+      </w:r>
+      <w:proofErr w:type="gramStart"/>
+      <w:r>
+        <w:rPr>
+          <w:rFonts w:ascii="Consolas" w:eastAsia="Times New Roman" w:hAnsi="Consolas" w:cs="Times New Roman"/>
+          <w:color w:val="0000FF"/>
+          <w:sz w:val="21"/>
+          <w:szCs w:val="21"/>
+          <w:lang w:val="en-US" w:eastAsia="fr-CH"/>
+        </w:rPr>
+        <w:t>`;</w:t>
+      </w:r>
+      <w:proofErr w:type="gramEnd"/>
+      <w:r>
+        <w:rPr>
+          <w:rFonts w:ascii="Consolas" w:eastAsia="Times New Roman" w:hAnsi="Consolas" w:cs="Times New Roman"/>
+          <w:color w:val="0000FF"/>
+          <w:sz w:val="21"/>
+          <w:szCs w:val="21"/>
+          <w:lang w:val="en-US" w:eastAsia="fr-CH"/>
+        </w:rPr>
+        <w:t xml:space="preserve"> </w:t>
+      </w:r>
+    </w:p>
+    <w:p>
+      <w:pPr>
+        <w:pStyle w:val="Paragraphedeliste"/>
+        <w:shd w:val="clear" w:color="auto" w:fill="FFFFFF"/>
+        <w:spacing w:after="0" w:line="285" w:lineRule="atLeast"/>
+        <w:rPr>
+          <w:lang w:val="en-US"/>
+        </w:rPr>
+      </w:pPr>
+    </w:p>
+    <w:p>
+      <w:pPr>
+        <w:pStyle w:val="Paragraphedeliste"/>
+        <w:shd w:val="clear" w:color="auto" w:fill="FFFFFF"/>
+        <w:spacing w:after="0" w:line="285" w:lineRule="atLeast"/>
+        <w:rPr>
+          <w:lang w:val="en-US"/>
+        </w:rPr>
+      </w:pPr>
+    </w:p>
+    <w:p>
+      <w:pPr>
+        <w:pStyle w:val="Paragraphedeliste"/>
         <w:numPr>
           <w:ilvl w:val="0"/>
           <w:numId w:val="4"/>
@@ -1718,6 +2052,200 @@
       <w:r>
         <w:t>En adaptant la requête uniquement</w:t>
       </w:r>
+    </w:p>
+    <w:p>
+      <w:pPr>
+        <w:pStyle w:val="Paragraphedeliste"/>
+        <w:shd w:val="clear" w:color="auto" w:fill="FFFFFF"/>
+        <w:spacing w:after="0" w:line="285" w:lineRule="atLeast"/>
+        <w:rPr>
+          <w:rFonts w:ascii="Consolas" w:eastAsia="Times New Roman" w:hAnsi="Consolas" w:cs="Times New Roman"/>
+          <w:color w:val="000000"/>
+          <w:sz w:val="21"/>
+          <w:szCs w:val="21"/>
+          <w:lang w:val="en-US" w:eastAsia="fr-CH"/>
+        </w:rPr>
+      </w:pPr>
+      <w:r>
+        <w:rPr>
+          <w:rFonts w:ascii="Consolas" w:eastAsia="Times New Roman" w:hAnsi="Consolas" w:cs="Times New Roman"/>
+          <w:color w:val="0000FF"/>
+          <w:sz w:val="21"/>
+          <w:szCs w:val="21"/>
+          <w:lang w:val="en-US" w:eastAsia="fr-CH"/>
+        </w:rPr>
+        <w:t>const</w:t>
+      </w:r>
+      <w:r>
+        <w:rPr>
+          <w:rFonts w:ascii="Consolas" w:eastAsia="Times New Roman" w:hAnsi="Consolas" w:cs="Times New Roman"/>
+          <w:color w:val="000000"/>
+          <w:sz w:val="21"/>
+          <w:szCs w:val="21"/>
+          <w:lang w:val="en-US" w:eastAsia="fr-CH"/>
+        </w:rPr>
+        <w:t xml:space="preserve"> </w:t>
+      </w:r>
+      <w:proofErr w:type="spellStart"/>
+      <w:r>
+        <w:rPr>
+          <w:rFonts w:ascii="Consolas" w:eastAsia="Times New Roman" w:hAnsi="Consolas" w:cs="Times New Roman"/>
+          <w:color w:val="0070C1"/>
+          <w:sz w:val="21"/>
+          <w:szCs w:val="21"/>
+          <w:lang w:val="en-US" w:eastAsia="fr-CH"/>
+        </w:rPr>
+        <w:t>queryString</w:t>
+      </w:r>
+      <w:proofErr w:type="spellEnd"/>
+      <w:r>
+        <w:rPr>
+          <w:rFonts w:ascii="Consolas" w:eastAsia="Times New Roman" w:hAnsi="Consolas" w:cs="Times New Roman"/>
+          <w:color w:val="000000"/>
+          <w:sz w:val="21"/>
+          <w:szCs w:val="21"/>
+          <w:lang w:val="en-US" w:eastAsia="fr-CH"/>
+        </w:rPr>
+        <w:t xml:space="preserve"> = </w:t>
+      </w:r>
+      <w:r>
+        <w:rPr>
+          <w:rFonts w:ascii="Consolas" w:eastAsia="Times New Roman" w:hAnsi="Consolas" w:cs="Times New Roman"/>
+          <w:color w:val="A31515"/>
+          <w:sz w:val="21"/>
+          <w:szCs w:val="21"/>
+          <w:lang w:val="en-US" w:eastAsia="fr-CH"/>
+        </w:rPr>
+        <w:t xml:space="preserve">"SELECT * FROM </w:t>
+      </w:r>
+      <w:proofErr w:type="spellStart"/>
+      <w:r>
+        <w:rPr>
+          <w:rFonts w:ascii="Consolas" w:eastAsia="Times New Roman" w:hAnsi="Consolas" w:cs="Times New Roman"/>
+          <w:color w:val="A31515"/>
+          <w:sz w:val="21"/>
+          <w:szCs w:val="21"/>
+          <w:lang w:val="en-US" w:eastAsia="fr-CH"/>
+        </w:rPr>
+        <w:t>t_users</w:t>
+      </w:r>
+      <w:proofErr w:type="spellEnd"/>
+      <w:r>
+        <w:rPr>
+          <w:rFonts w:ascii="Consolas" w:eastAsia="Times New Roman" w:hAnsi="Consolas" w:cs="Times New Roman"/>
+          <w:color w:val="A31515"/>
+          <w:sz w:val="21"/>
+          <w:szCs w:val="21"/>
+          <w:lang w:val="en-US" w:eastAsia="fr-CH"/>
+        </w:rPr>
+        <w:t xml:space="preserve"> WHERE </w:t>
+      </w:r>
+      <w:proofErr w:type="spellStart"/>
+      <w:r>
+        <w:rPr>
+          <w:rFonts w:ascii="Consolas" w:eastAsia="Times New Roman" w:hAnsi="Consolas" w:cs="Times New Roman"/>
+          <w:color w:val="A31515"/>
+          <w:sz w:val="21"/>
+          <w:szCs w:val="21"/>
+          <w:lang w:val="en-US" w:eastAsia="fr-CH"/>
+        </w:rPr>
+        <w:t>useName</w:t>
+      </w:r>
+      <w:proofErr w:type="spellEnd"/>
+      <w:r>
+        <w:rPr>
+          <w:rFonts w:ascii="Consolas" w:eastAsia="Times New Roman" w:hAnsi="Consolas" w:cs="Times New Roman"/>
+          <w:color w:val="A31515"/>
+          <w:sz w:val="21"/>
+          <w:szCs w:val="21"/>
+          <w:lang w:val="en-US" w:eastAsia="fr-CH"/>
+        </w:rPr>
+        <w:t xml:space="preserve"> </w:t>
+      </w:r>
+      <w:proofErr w:type="gramStart"/>
+      <w:r>
+        <w:rPr>
+          <w:rFonts w:ascii="Consolas" w:eastAsia="Times New Roman" w:hAnsi="Consolas" w:cs="Times New Roman"/>
+          <w:color w:val="A31515"/>
+          <w:sz w:val="21"/>
+          <w:szCs w:val="21"/>
+          <w:lang w:val="en-US" w:eastAsia="fr-CH"/>
+        </w:rPr>
+        <w:t>= ?</w:t>
+      </w:r>
+      <w:proofErr w:type="gramEnd"/>
+      <w:r>
+        <w:rPr>
+          <w:rFonts w:ascii="Consolas" w:eastAsia="Times New Roman" w:hAnsi="Consolas" w:cs="Times New Roman"/>
+          <w:color w:val="A31515"/>
+          <w:sz w:val="21"/>
+          <w:szCs w:val="21"/>
+          <w:lang w:val="en-US" w:eastAsia="fr-CH"/>
+        </w:rPr>
+        <w:t xml:space="preserve"> AND </w:t>
+      </w:r>
+      <w:proofErr w:type="spellStart"/>
+      <w:r>
+        <w:rPr>
+          <w:rFonts w:ascii="Consolas" w:eastAsia="Times New Roman" w:hAnsi="Consolas" w:cs="Times New Roman"/>
+          <w:color w:val="A31515"/>
+          <w:sz w:val="21"/>
+          <w:szCs w:val="21"/>
+          <w:lang w:val="en-US" w:eastAsia="fr-CH"/>
+        </w:rPr>
+        <w:t>usePassword</w:t>
+      </w:r>
+      <w:proofErr w:type="spellEnd"/>
+      <w:r>
+        <w:rPr>
+          <w:rFonts w:ascii="Consolas" w:eastAsia="Times New Roman" w:hAnsi="Consolas" w:cs="Times New Roman"/>
+          <w:color w:val="A31515"/>
+          <w:sz w:val="21"/>
+          <w:szCs w:val="21"/>
+          <w:lang w:val="en-US" w:eastAsia="fr-CH"/>
+        </w:rPr>
+        <w:t xml:space="preserve"> </w:t>
+      </w:r>
+      <w:proofErr w:type="gramStart"/>
+      <w:r>
+        <w:rPr>
+          <w:rFonts w:ascii="Consolas" w:eastAsia="Times New Roman" w:hAnsi="Consolas" w:cs="Times New Roman"/>
+          <w:color w:val="A31515"/>
+          <w:sz w:val="21"/>
+          <w:szCs w:val="21"/>
+          <w:lang w:val="en-US" w:eastAsia="fr-CH"/>
+        </w:rPr>
+        <w:t>= ?</w:t>
+      </w:r>
+      <w:proofErr w:type="gramEnd"/>
+      <w:r>
+        <w:rPr>
+          <w:rFonts w:ascii="Consolas" w:eastAsia="Times New Roman" w:hAnsi="Consolas" w:cs="Times New Roman"/>
+          <w:color w:val="A31515"/>
+          <w:sz w:val="21"/>
+          <w:szCs w:val="21"/>
+          <w:lang w:val="en-US" w:eastAsia="fr-CH"/>
+        </w:rPr>
+        <w:t>"</w:t>
+      </w:r>
+      <w:r>
+        <w:rPr>
+          <w:rFonts w:ascii="Consolas" w:eastAsia="Times New Roman" w:hAnsi="Consolas" w:cs="Times New Roman"/>
+          <w:color w:val="000000"/>
+          <w:sz w:val="21"/>
+          <w:szCs w:val="21"/>
+          <w:lang w:val="en-US" w:eastAsia="fr-CH"/>
+        </w:rPr>
+        <w:t>;</w:t>
+      </w:r>
+    </w:p>
+    <w:p>
+      <w:pPr>
+        <w:pStyle w:val="Paragraphedeliste"/>
+        <w:rPr>
+          <w:lang w:val="en-US"/>
+        </w:rPr>
+      </w:pPr>
     </w:p>
     <w:p>
       <w:pPr>
@@ -1826,6 +2354,7 @@
         </w:numPr>
       </w:pPr>
       <w:r>
+        <w:lastRenderedPageBreak/>
         <w:t>La connexion à la base de données est faite par un utilisateur avec droits restreints</w:t>
       </w:r>
     </w:p>
@@ -1855,6 +2384,217 @@
       <w:proofErr w:type="spellEnd"/>
       <w:r>
         <w:t xml:space="preserve"> table) et vérifier qu’il ne s’exécute pas lorsqu’on l’appelle via http….</w:t>
+      </w:r>
+    </w:p>
+    <w:p>
+      <w:pPr>
+        <w:pStyle w:val="Paragraphedeliste"/>
+        <w:numPr>
+          <w:ilvl w:val="0"/>
+          <w:numId w:val="9"/>
+        </w:numPr>
+        <w:rPr>
+          <w:highlight w:val="yellow"/>
+          <w:lang w:val="en-US"/>
+        </w:rPr>
+      </w:pPr>
+      <w:r>
+        <w:rPr>
+          <w:highlight w:val="yellow"/>
+          <w:lang w:val="en-US"/>
+        </w:rPr>
+        <w:t>dbUtils.js first create a</w:t>
+      </w:r>
+      <w:r>
+        <w:rPr>
+          <w:highlight w:val="yellow"/>
+          <w:lang w:val="en-US"/>
+        </w:rPr>
+        <w:t xml:space="preserve"> user in </w:t>
+      </w:r>
+      <w:proofErr w:type="spellStart"/>
+      <w:r>
+        <w:rPr>
+          <w:highlight w:val="yellow"/>
+          <w:lang w:val="en-US"/>
+        </w:rPr>
+        <w:t>phpmyadmin</w:t>
+      </w:r>
+      <w:proofErr w:type="spellEnd"/>
+    </w:p>
+    <w:p>
+      <w:pPr>
+        <w:spacing w:line="259" w:lineRule="auto"/>
+        <w:ind w:left="1416"/>
+        <w:rPr>
+          <w:lang w:val="en-US"/>
+        </w:rPr>
+      </w:pPr>
+      <w:r>
+        <w:rPr>
+          <w:lang w:val="en-US"/>
+        </w:rPr>
+        <w:t xml:space="preserve">const </w:t>
+      </w:r>
+      <w:proofErr w:type="spellStart"/>
+      <w:r>
+        <w:rPr>
+          <w:lang w:val="en-US"/>
+        </w:rPr>
+        <w:t>dbConfig</w:t>
+      </w:r>
+      <w:proofErr w:type="spellEnd"/>
+      <w:r>
+        <w:rPr>
+          <w:lang w:val="en-US"/>
+        </w:rPr>
+        <w:t xml:space="preserve"> = {</w:t>
+      </w:r>
+    </w:p>
+    <w:p>
+      <w:pPr>
+        <w:spacing w:line="259" w:lineRule="auto"/>
+        <w:ind w:left="1416"/>
+        <w:rPr>
+          <w:lang w:val="en-US"/>
+        </w:rPr>
+      </w:pPr>
+      <w:r>
+        <w:rPr>
+          <w:lang w:val="en-US"/>
+        </w:rPr>
+        <w:t>  host: "</w:t>
+      </w:r>
+      <w:proofErr w:type="spellStart"/>
+      <w:r>
+        <w:rPr>
+          <w:lang w:val="en-US"/>
+        </w:rPr>
+        <w:t>db</w:t>
+      </w:r>
+      <w:proofErr w:type="spellEnd"/>
+      <w:r>
+        <w:rPr>
+          <w:lang w:val="en-US"/>
+        </w:rPr>
+        <w:t>",</w:t>
+      </w:r>
+    </w:p>
+    <w:p>
+      <w:pPr>
+        <w:spacing w:line="259" w:lineRule="auto"/>
+        <w:ind w:left="1416"/>
+        <w:rPr>
+          <w:lang w:val="en-US"/>
+        </w:rPr>
+      </w:pPr>
+      <w:r>
+        <w:rPr>
+          <w:lang w:val="en-US"/>
+        </w:rPr>
+        <w:t>  user: "</w:t>
+      </w:r>
+      <w:r>
+        <w:rPr>
+          <w:lang w:val="en-US"/>
+        </w:rPr>
+        <w:t>Meron</w:t>
+      </w:r>
+      <w:r>
+        <w:rPr>
+          <w:lang w:val="en-US"/>
+        </w:rPr>
+        <w:t>",</w:t>
+      </w:r>
+    </w:p>
+    <w:p>
+      <w:pPr>
+        <w:spacing w:line="259" w:lineRule="auto"/>
+        <w:ind w:left="1416"/>
+        <w:rPr>
+          <w:lang w:val="en-US"/>
+        </w:rPr>
+      </w:pPr>
+      <w:r>
+        <w:rPr>
+          <w:lang w:val="en-US"/>
+        </w:rPr>
+        <w:t>  password: "</w:t>
+      </w:r>
+      <w:r>
+        <w:rPr>
+          <w:lang w:val="en-US"/>
+        </w:rPr>
+        <w:t>admin</w:t>
+      </w:r>
+      <w:r>
+        <w:rPr>
+          <w:lang w:val="en-US"/>
+        </w:rPr>
+        <w:t>",</w:t>
+      </w:r>
+    </w:p>
+    <w:p>
+      <w:pPr>
+        <w:spacing w:line="259" w:lineRule="auto"/>
+        <w:ind w:left="1416"/>
+        <w:rPr>
+          <w:lang w:val="en-US"/>
+        </w:rPr>
+      </w:pPr>
+      <w:r>
+        <w:rPr>
+          <w:lang w:val="en-US"/>
+        </w:rPr>
+        <w:t>  database: "</w:t>
+      </w:r>
+      <w:proofErr w:type="spellStart"/>
+      <w:r>
+        <w:rPr>
+          <w:lang w:val="en-US"/>
+        </w:rPr>
+        <w:t>db_authentication</w:t>
+      </w:r>
+      <w:proofErr w:type="spellEnd"/>
+      <w:r>
+        <w:rPr>
+          <w:lang w:val="en-US"/>
+        </w:rPr>
+        <w:t>",</w:t>
+      </w:r>
+    </w:p>
+    <w:p>
+      <w:pPr>
+        <w:spacing w:line="259" w:lineRule="auto"/>
+        <w:ind w:left="1416"/>
+      </w:pPr>
+      <w:r>
+        <w:rPr>
+          <w:lang w:val="en-US"/>
+        </w:rPr>
+        <w:t xml:space="preserve">  </w:t>
+      </w:r>
+      <w:proofErr w:type="spellStart"/>
+      <w:proofErr w:type="gramStart"/>
+      <w:r>
+        <w:t>multipleStatements</w:t>
+      </w:r>
+      <w:proofErr w:type="spellEnd"/>
+      <w:r>
+        <w:t>:</w:t>
+      </w:r>
+      <w:proofErr w:type="gramEnd"/>
+      <w:r>
+        <w:t xml:space="preserve"> false,</w:t>
+      </w:r>
+    </w:p>
+    <w:p>
+      <w:pPr>
+        <w:spacing w:line="259" w:lineRule="auto"/>
+        <w:ind w:left="1416"/>
+      </w:pPr>
+      <w:r>
+        <w:t>};</w:t>
       </w:r>
     </w:p>
     <w:p>
@@ -1869,16 +2609,12 @@
           <w:szCs w:val="32"/>
         </w:rPr>
       </w:pPr>
-      <w:r>
-        <w:br w:type="page"/>
-      </w:r>
     </w:p>
     <w:p>
       <w:pPr>
         <w:pStyle w:val="Titre1"/>
       </w:pPr>
       <w:r>
-        <w:lastRenderedPageBreak/>
         <w:t>Protection de</w:t>
       </w:r>
       <w:r>
@@ -1997,6 +2733,39 @@
       </w:r>
     </w:p>
     <w:p/>
+    <w:p/>
+    <w:p/>
+    <w:p>
+      <w:r>
+        <w:lastRenderedPageBreak/>
+        <w:t xml:space="preserve">C:\Users\pk65rtq\Documents\GitHub\183-SecuriteApplication\exercices\auth\02-nodejstoken\nodejstoken&gt;node </w:t>
+      </w:r>
+      <w:proofErr w:type="spellStart"/>
+      <w:r>
+        <w:t>hashPassword.mjs</w:t>
+      </w:r>
+      <w:proofErr w:type="spellEnd"/>
+    </w:p>
+    <w:p>
+      <w:proofErr w:type="gramStart"/>
+      <w:r>
+        <w:t>Salt:</w:t>
+      </w:r>
+      <w:proofErr w:type="gramEnd"/>
+      <w:r>
+        <w:t xml:space="preserve"> u072zRy7lqu7vQYg</w:t>
+      </w:r>
+    </w:p>
+    <w:p>
+      <w:proofErr w:type="gramStart"/>
+      <w:r>
+        <w:t>Hash:</w:t>
+      </w:r>
+      <w:proofErr w:type="gramEnd"/>
+      <w:r>
+        <w:t xml:space="preserve"> ae4bca022da0f87206b022e9db2ac90b3da1bb23027b71d92a8f099d282fa6fc</w:t>
+      </w:r>
+    </w:p>
     <w:sectPr>
       <w:headerReference w:type="default" r:id="rId11"/>
       <w:footerReference w:type="default" r:id="rId12"/>
@@ -2010,7 +2779,7 @@
 </file>
 
 <file path=word/endnotes.xml><?xml version="1.0" encoding="utf-8"?>
-<w:endnotes xmlns:wpc="http://schemas.microsoft.com/office/word/2010/wordprocessingCanvas" xmlns:cx="http://schemas.microsoft.com/office/drawing/2014/chartex" xmlns:cx1="http://schemas.microsoft.com/office/drawing/2015/9/8/chartex" xmlns:cx2="http://schemas.microsoft.com/office/drawing/2015/10/21/chartex" xmlns:cx3="http://schemas.microsoft.com/office/drawing/2016/5/9/chartex" xmlns:cx4="http://schemas.microsoft.com/office/drawing/2016/5/10/chartex" xmlns:cx5="http://schemas.microsoft.com/office/drawing/2016/5/11/chartex" xmlns:cx6="http://schemas.microsoft.com/office/drawing/2016/5/12/chartex" xmlns:cx7="http://schemas.microsoft.com/office/drawing/2016/5/13/chartex" xmlns:cx8="http://schemas.microsoft.com/office/drawing/2016/5/14/chartex" xmlns:mc="http://schemas.openxmlformats.org/markup-compatibility/2006" xmlns:aink="http://schemas.microsoft.com/office/drawing/2016/ink" xmlns:am3d="http://schemas.microsoft.com/office/drawing/2017/model3d" xmlns:o="urn:schemas-microsoft-com:office:office" xmlns:oel="http://schemas.microsoft.com/office/2019/extlst" xmlns:r="http://schemas.openxmlformats.org/officeDocument/2006/relationships" xmlns:m="http://schemas.openxmlformats.org/officeDocument/2006/math" xmlns:v="urn:schemas-microsoft-com:vml" xmlns:wp14="http://schemas.microsoft.com/office/word/2010/wordprocessingDrawing" xmlns:wp="http://schemas.openxmlformats.org/drawingml/2006/wordprocessingDrawing" xmlns:w10="urn:schemas-microsoft-com:office:word" xmlns:w="http://schemas.openxmlformats.org/wordprocessingml/2006/main" xmlns:w14="http://schemas.microsoft.com/office/word/2010/wordml" xmlns:w15="http://schemas.microsoft.com/office/word/2012/wordml" xmlns:w16cex="http://schemas.microsoft.com/office/word/2018/wordml/cex" xmlns:w16cid="http://schemas.microsoft.com/office/word/2016/wordml/cid" xmlns:w16="http://schemas.microsoft.com/office/word/2018/wordml" xmlns:w16du="http://schemas.microsoft.com/office/word/2023/wordml/word16du" xmlns:w16sdtdh="http://schemas.microsoft.com/office/word/2020/wordml/sdtdatahash" xmlns:w16sdtfl="http://schemas.microsoft.com/office/word/2024/wordml/sdtformatlock" xmlns:w16se="http://schemas.microsoft.com/office/word/2015/wordml/symex" xmlns:wpg="http://schemas.microsoft.com/office/word/2010/wordprocessingGroup" xmlns:wpi="http://schemas.microsoft.com/office/word/2010/wordprocessingInk" xmlns:wne="http://schemas.microsoft.com/office/word/2006/wordml" xmlns:wps="http://schemas.microsoft.com/office/word/2010/wordprocessingShape" mc:Ignorable="w14 w15 w16se w16cid w16 w16cex w16sdtdh w16sdtfl w16du wp14">
+<w:endnotes xmlns:wpc="http://schemas.microsoft.com/office/word/2010/wordprocessingCanvas" xmlns:cx="http://schemas.microsoft.com/office/drawing/2014/chartex" xmlns:cx1="http://schemas.microsoft.com/office/drawing/2015/9/8/chartex" xmlns:cx2="http://schemas.microsoft.com/office/drawing/2015/10/21/chartex" xmlns:cx3="http://schemas.microsoft.com/office/drawing/2016/5/9/chartex" xmlns:cx4="http://schemas.microsoft.com/office/drawing/2016/5/10/chartex" xmlns:cx5="http://schemas.microsoft.com/office/drawing/2016/5/11/chartex" xmlns:cx6="http://schemas.microsoft.com/office/drawing/2016/5/12/chartex" xmlns:cx7="http://schemas.microsoft.com/office/drawing/2016/5/13/chartex" xmlns:cx8="http://schemas.microsoft.com/office/drawing/2016/5/14/chartex" xmlns:mc="http://schemas.openxmlformats.org/markup-compatibility/2006" xmlns:aink="http://schemas.microsoft.com/office/drawing/2016/ink" xmlns:am3d="http://schemas.microsoft.com/office/drawing/2017/model3d" xmlns:o="urn:schemas-microsoft-com:office:office" xmlns:oel="http://schemas.microsoft.com/office/2019/extlst" xmlns:r="http://schemas.openxmlformats.org/officeDocument/2006/relationships" xmlns:m="http://schemas.openxmlformats.org/officeDocument/2006/math" xmlns:v="urn:schemas-microsoft-com:vml" xmlns:wp14="http://schemas.microsoft.com/office/word/2010/wordprocessingDrawing" xmlns:wp="http://schemas.openxmlformats.org/drawingml/2006/wordprocessingDrawing" xmlns:w10="urn:schemas-microsoft-com:office:word" xmlns:w="http://schemas.openxmlformats.org/wordprocessingml/2006/main" xmlns:w14="http://schemas.microsoft.com/office/word/2010/wordml" xmlns:w15="http://schemas.microsoft.com/office/word/2012/wordml" xmlns:w16cex="http://schemas.microsoft.com/office/word/2018/wordml/cex" xmlns:w16cid="http://schemas.microsoft.com/office/word/2016/wordml/cid" xmlns:w16="http://schemas.microsoft.com/office/word/2018/wordml" xmlns:w16sdtdh="http://schemas.microsoft.com/office/word/2020/wordml/sdtdatahash" xmlns:w16se="http://schemas.microsoft.com/office/word/2015/wordml/symex" xmlns:wpg="http://schemas.microsoft.com/office/word/2010/wordprocessingGroup" xmlns:wpi="http://schemas.microsoft.com/office/word/2010/wordprocessingInk" xmlns:wne="http://schemas.microsoft.com/office/word/2006/wordml" xmlns:wps="http://schemas.microsoft.com/office/word/2010/wordprocessingShape" mc:Ignorable="w14 w15 w16se w16cid w16 w16cex w16sdtdh wp14">
   <w:endnote w:type="separator" w:id="-1">
     <w:p>
       <w:pPr>
@@ -2035,7 +2804,7 @@
 </file>
 
 <file path=word/footer1.xml><?xml version="1.0" encoding="utf-8"?>
-<w:ftr xmlns:wpc="http://schemas.microsoft.com/office/word/2010/wordprocessingCanvas" xmlns:cx="http://schemas.microsoft.com/office/drawing/2014/chartex" xmlns:cx1="http://schemas.microsoft.com/office/drawing/2015/9/8/chartex" xmlns:cx2="http://schemas.microsoft.com/office/drawing/2015/10/21/chartex" xmlns:cx3="http://schemas.microsoft.com/office/drawing/2016/5/9/chartex" xmlns:cx4="http://schemas.microsoft.com/office/drawing/2016/5/10/chartex" xmlns:cx5="http://schemas.microsoft.com/office/drawing/2016/5/11/chartex" xmlns:cx6="http://schemas.microsoft.com/office/drawing/2016/5/12/chartex" xmlns:cx7="http://schemas.microsoft.com/office/drawing/2016/5/13/chartex" xmlns:cx8="http://schemas.microsoft.com/office/drawing/2016/5/14/chartex" xmlns:mc="http://schemas.openxmlformats.org/markup-compatibility/2006" xmlns:aink="http://schemas.microsoft.com/office/drawing/2016/ink" xmlns:am3d="http://schemas.microsoft.com/office/drawing/2017/model3d" xmlns:o="urn:schemas-microsoft-com:office:office" xmlns:oel="http://schemas.microsoft.com/office/2019/extlst" xmlns:r="http://schemas.openxmlformats.org/officeDocument/2006/relationships" xmlns:m="http://schemas.openxmlformats.org/officeDocument/2006/math" xmlns:v="urn:schemas-microsoft-com:vml" xmlns:wp14="http://schemas.microsoft.com/office/word/2010/wordprocessingDrawing" xmlns:wp="http://schemas.openxmlformats.org/drawingml/2006/wordprocessingDrawing" xmlns:w10="urn:schemas-microsoft-com:office:word" xmlns:w="http://schemas.openxmlformats.org/wordprocessingml/2006/main" xmlns:w14="http://schemas.microsoft.com/office/word/2010/wordml" xmlns:w15="http://schemas.microsoft.com/office/word/2012/wordml" xmlns:w16cex="http://schemas.microsoft.com/office/word/2018/wordml/cex" xmlns:w16cid="http://schemas.microsoft.com/office/word/2016/wordml/cid" xmlns:w16="http://schemas.microsoft.com/office/word/2018/wordml" xmlns:w16du="http://schemas.microsoft.com/office/word/2023/wordml/word16du" xmlns:w16sdtdh="http://schemas.microsoft.com/office/word/2020/wordml/sdtdatahash" xmlns:w16sdtfl="http://schemas.microsoft.com/office/word/2024/wordml/sdtformatlock" xmlns:w16se="http://schemas.microsoft.com/office/word/2015/wordml/symex" xmlns:wpg="http://schemas.microsoft.com/office/word/2010/wordprocessingGroup" xmlns:wpi="http://schemas.microsoft.com/office/word/2010/wordprocessingInk" xmlns:wne="http://schemas.microsoft.com/office/word/2006/wordml" xmlns:wps="http://schemas.microsoft.com/office/word/2010/wordprocessingShape" mc:Ignorable="w14 w15 w16se w16cid w16 w16cex w16sdtdh w16sdtfl w16du wp14">
+<w:ftr xmlns:wpc="http://schemas.microsoft.com/office/word/2010/wordprocessingCanvas" xmlns:cx="http://schemas.microsoft.com/office/drawing/2014/chartex" xmlns:cx1="http://schemas.microsoft.com/office/drawing/2015/9/8/chartex" xmlns:cx2="http://schemas.microsoft.com/office/drawing/2015/10/21/chartex" xmlns:cx3="http://schemas.microsoft.com/office/drawing/2016/5/9/chartex" xmlns:cx4="http://schemas.microsoft.com/office/drawing/2016/5/10/chartex" xmlns:cx5="http://schemas.microsoft.com/office/drawing/2016/5/11/chartex" xmlns:cx6="http://schemas.microsoft.com/office/drawing/2016/5/12/chartex" xmlns:cx7="http://schemas.microsoft.com/office/drawing/2016/5/13/chartex" xmlns:cx8="http://schemas.microsoft.com/office/drawing/2016/5/14/chartex" xmlns:mc="http://schemas.openxmlformats.org/markup-compatibility/2006" xmlns:aink="http://schemas.microsoft.com/office/drawing/2016/ink" xmlns:am3d="http://schemas.microsoft.com/office/drawing/2017/model3d" xmlns:o="urn:schemas-microsoft-com:office:office" xmlns:oel="http://schemas.microsoft.com/office/2019/extlst" xmlns:r="http://schemas.openxmlformats.org/officeDocument/2006/relationships" xmlns:m="http://schemas.openxmlformats.org/officeDocument/2006/math" xmlns:v="urn:schemas-microsoft-com:vml" xmlns:wp14="http://schemas.microsoft.com/office/word/2010/wordprocessingDrawing" xmlns:wp="http://schemas.openxmlformats.org/drawingml/2006/wordprocessingDrawing" xmlns:w10="urn:schemas-microsoft-com:office:word" xmlns:w="http://schemas.openxmlformats.org/wordprocessingml/2006/main" xmlns:w14="http://schemas.microsoft.com/office/word/2010/wordml" xmlns:w15="http://schemas.microsoft.com/office/word/2012/wordml" xmlns:w16cex="http://schemas.microsoft.com/office/word/2018/wordml/cex" xmlns:w16cid="http://schemas.microsoft.com/office/word/2016/wordml/cid" xmlns:w16="http://schemas.microsoft.com/office/word/2018/wordml" xmlns:w16sdtdh="http://schemas.microsoft.com/office/word/2020/wordml/sdtdatahash" xmlns:w16se="http://schemas.microsoft.com/office/word/2015/wordml/symex" xmlns:wpg="http://schemas.microsoft.com/office/word/2010/wordprocessingGroup" xmlns:wpi="http://schemas.microsoft.com/office/word/2010/wordprocessingInk" xmlns:wne="http://schemas.microsoft.com/office/word/2006/wordml" xmlns:wps="http://schemas.microsoft.com/office/word/2010/wordprocessingShape" mc:Ignorable="w14 w15 w16se w16cid w16 w16cex w16sdtdh wp14">
   <w:tbl>
     <w:tblPr>
       <w:tblW w:w="5000" w:type="pct"/>
@@ -2270,7 +3039,7 @@
 </file>
 
 <file path=word/footnotes.xml><?xml version="1.0" encoding="utf-8"?>
-<w:footnotes xmlns:wpc="http://schemas.microsoft.com/office/word/2010/wordprocessingCanvas" xmlns:cx="http://schemas.microsoft.com/office/drawing/2014/chartex" xmlns:cx1="http://schemas.microsoft.com/office/drawing/2015/9/8/chartex" xmlns:cx2="http://schemas.microsoft.com/office/drawing/2015/10/21/chartex" xmlns:cx3="http://schemas.microsoft.com/office/drawing/2016/5/9/chartex" xmlns:cx4="http://schemas.microsoft.com/office/drawing/2016/5/10/chartex" xmlns:cx5="http://schemas.microsoft.com/office/drawing/2016/5/11/chartex" xmlns:cx6="http://schemas.microsoft.com/office/drawing/2016/5/12/chartex" xmlns:cx7="http://schemas.microsoft.com/office/drawing/2016/5/13/chartex" xmlns:cx8="http://schemas.microsoft.com/office/drawing/2016/5/14/chartex" xmlns:mc="http://schemas.openxmlformats.org/markup-compatibility/2006" xmlns:aink="http://schemas.microsoft.com/office/drawing/2016/ink" xmlns:am3d="http://schemas.microsoft.com/office/drawing/2017/model3d" xmlns:o="urn:schemas-microsoft-com:office:office" xmlns:oel="http://schemas.microsoft.com/office/2019/extlst" xmlns:r="http://schemas.openxmlformats.org/officeDocument/2006/relationships" xmlns:m="http://schemas.openxmlformats.org/officeDocument/2006/math" xmlns:v="urn:schemas-microsoft-com:vml" xmlns:wp14="http://schemas.microsoft.com/office/word/2010/wordprocessingDrawing" xmlns:wp="http://schemas.openxmlformats.org/drawingml/2006/wordprocessingDrawing" xmlns:w10="urn:schemas-microsoft-com:office:word" xmlns:w="http://schemas.openxmlformats.org/wordprocessingml/2006/main" xmlns:w14="http://schemas.microsoft.com/office/word/2010/wordml" xmlns:w15="http://schemas.microsoft.com/office/word/2012/wordml" xmlns:w16cex="http://schemas.microsoft.com/office/word/2018/wordml/cex" xmlns:w16cid="http://schemas.microsoft.com/office/word/2016/wordml/cid" xmlns:w16="http://schemas.microsoft.com/office/word/2018/wordml" xmlns:w16du="http://schemas.microsoft.com/office/word/2023/wordml/word16du" xmlns:w16sdtdh="http://schemas.microsoft.com/office/word/2020/wordml/sdtdatahash" xmlns:w16sdtfl="http://schemas.microsoft.com/office/word/2024/wordml/sdtformatlock" xmlns:w16se="http://schemas.microsoft.com/office/word/2015/wordml/symex" xmlns:wpg="http://schemas.microsoft.com/office/word/2010/wordprocessingGroup" xmlns:wpi="http://schemas.microsoft.com/office/word/2010/wordprocessingInk" xmlns:wne="http://schemas.microsoft.com/office/word/2006/wordml" xmlns:wps="http://schemas.microsoft.com/office/word/2010/wordprocessingShape" mc:Ignorable="w14 w15 w16se w16cid w16 w16cex w16sdtdh w16sdtfl w16du wp14">
+<w:footnotes xmlns:wpc="http://schemas.microsoft.com/office/word/2010/wordprocessingCanvas" xmlns:cx="http://schemas.microsoft.com/office/drawing/2014/chartex" xmlns:cx1="http://schemas.microsoft.com/office/drawing/2015/9/8/chartex" xmlns:cx2="http://schemas.microsoft.com/office/drawing/2015/10/21/chartex" xmlns:cx3="http://schemas.microsoft.com/office/drawing/2016/5/9/chartex" xmlns:cx4="http://schemas.microsoft.com/office/drawing/2016/5/10/chartex" xmlns:cx5="http://schemas.microsoft.com/office/drawing/2016/5/11/chartex" xmlns:cx6="http://schemas.microsoft.com/office/drawing/2016/5/12/chartex" xmlns:cx7="http://schemas.microsoft.com/office/drawing/2016/5/13/chartex" xmlns:cx8="http://schemas.microsoft.com/office/drawing/2016/5/14/chartex" xmlns:mc="http://schemas.openxmlformats.org/markup-compatibility/2006" xmlns:aink="http://schemas.microsoft.com/office/drawing/2016/ink" xmlns:am3d="http://schemas.microsoft.com/office/drawing/2017/model3d" xmlns:o="urn:schemas-microsoft-com:office:office" xmlns:oel="http://schemas.microsoft.com/office/2019/extlst" xmlns:r="http://schemas.openxmlformats.org/officeDocument/2006/relationships" xmlns:m="http://schemas.openxmlformats.org/officeDocument/2006/math" xmlns:v="urn:schemas-microsoft-com:vml" xmlns:wp14="http://schemas.microsoft.com/office/word/2010/wordprocessingDrawing" xmlns:wp="http://schemas.openxmlformats.org/drawingml/2006/wordprocessingDrawing" xmlns:w10="urn:schemas-microsoft-com:office:word" xmlns:w="http://schemas.openxmlformats.org/wordprocessingml/2006/main" xmlns:w14="http://schemas.microsoft.com/office/word/2010/wordml" xmlns:w15="http://schemas.microsoft.com/office/word/2012/wordml" xmlns:w16cex="http://schemas.microsoft.com/office/word/2018/wordml/cex" xmlns:w16cid="http://schemas.microsoft.com/office/word/2016/wordml/cid" xmlns:w16="http://schemas.microsoft.com/office/word/2018/wordml" xmlns:w16sdtdh="http://schemas.microsoft.com/office/word/2020/wordml/sdtdatahash" xmlns:w16se="http://schemas.microsoft.com/office/word/2015/wordml/symex" xmlns:wpg="http://schemas.microsoft.com/office/word/2010/wordprocessingGroup" xmlns:wpi="http://schemas.microsoft.com/office/word/2010/wordprocessingInk" xmlns:wne="http://schemas.microsoft.com/office/word/2006/wordml" xmlns:wps="http://schemas.microsoft.com/office/word/2010/wordprocessingShape" mc:Ignorable="w14 w15 w16se w16cid w16 w16cex w16sdtdh wp14">
   <w:footnote w:type="separator" w:id="-1">
     <w:p>
       <w:pPr>
@@ -2295,7 +3064,7 @@
 </file>
 
 <file path=word/header1.xml><?xml version="1.0" encoding="utf-8"?>
-<w:hdr xmlns:wpc="http://schemas.microsoft.com/office/word/2010/wordprocessingCanvas" xmlns:cx="http://schemas.microsoft.com/office/drawing/2014/chartex" xmlns:cx1="http://schemas.microsoft.com/office/drawing/2015/9/8/chartex" xmlns:cx2="http://schemas.microsoft.com/office/drawing/2015/10/21/chartex" xmlns:cx3="http://schemas.microsoft.com/office/drawing/2016/5/9/chartex" xmlns:cx4="http://schemas.microsoft.com/office/drawing/2016/5/10/chartex" xmlns:cx5="http://schemas.microsoft.com/office/drawing/2016/5/11/chartex" xmlns:cx6="http://schemas.microsoft.com/office/drawing/2016/5/12/chartex" xmlns:cx7="http://schemas.microsoft.com/office/drawing/2016/5/13/chartex" xmlns:cx8="http://schemas.microsoft.com/office/drawing/2016/5/14/chartex" xmlns:mc="http://schemas.openxmlformats.org/markup-compatibility/2006" xmlns:aink="http://schemas.microsoft.com/office/drawing/2016/ink" xmlns:am3d="http://schemas.microsoft.com/office/drawing/2017/model3d" xmlns:o="urn:schemas-microsoft-com:office:office" xmlns:oel="http://schemas.microsoft.com/office/2019/extlst" xmlns:r="http://schemas.openxmlformats.org/officeDocument/2006/relationships" xmlns:m="http://schemas.openxmlformats.org/officeDocument/2006/math" xmlns:v="urn:schemas-microsoft-com:vml" xmlns:wp14="http://schemas.microsoft.com/office/word/2010/wordprocessingDrawing" xmlns:wp="http://schemas.openxmlformats.org/drawingml/2006/wordprocessingDrawing" xmlns:w10="urn:schemas-microsoft-com:office:word" xmlns:w="http://schemas.openxmlformats.org/wordprocessingml/2006/main" xmlns:w14="http://schemas.microsoft.com/office/word/2010/wordml" xmlns:w15="http://schemas.microsoft.com/office/word/2012/wordml" xmlns:w16cex="http://schemas.microsoft.com/office/word/2018/wordml/cex" xmlns:w16cid="http://schemas.microsoft.com/office/word/2016/wordml/cid" xmlns:w16="http://schemas.microsoft.com/office/word/2018/wordml" xmlns:w16du="http://schemas.microsoft.com/office/word/2023/wordml/word16du" xmlns:w16sdtdh="http://schemas.microsoft.com/office/word/2020/wordml/sdtdatahash" xmlns:w16sdtfl="http://schemas.microsoft.com/office/word/2024/wordml/sdtformatlock" xmlns:w16se="http://schemas.microsoft.com/office/word/2015/wordml/symex" xmlns:wpg="http://schemas.microsoft.com/office/word/2010/wordprocessingGroup" xmlns:wpi="http://schemas.microsoft.com/office/word/2010/wordprocessingInk" xmlns:wne="http://schemas.microsoft.com/office/word/2006/wordml" xmlns:wps="http://schemas.microsoft.com/office/word/2010/wordprocessingShape" mc:Ignorable="w14 w15 w16se w16cid w16 w16cex w16sdtdh w16sdtfl w16du wp14">
+<w:hdr xmlns:wpc="http://schemas.microsoft.com/office/word/2010/wordprocessingCanvas" xmlns:cx="http://schemas.microsoft.com/office/drawing/2014/chartex" xmlns:cx1="http://schemas.microsoft.com/office/drawing/2015/9/8/chartex" xmlns:cx2="http://schemas.microsoft.com/office/drawing/2015/10/21/chartex" xmlns:cx3="http://schemas.microsoft.com/office/drawing/2016/5/9/chartex" xmlns:cx4="http://schemas.microsoft.com/office/drawing/2016/5/10/chartex" xmlns:cx5="http://schemas.microsoft.com/office/drawing/2016/5/11/chartex" xmlns:cx6="http://schemas.microsoft.com/office/drawing/2016/5/12/chartex" xmlns:cx7="http://schemas.microsoft.com/office/drawing/2016/5/13/chartex" xmlns:cx8="http://schemas.microsoft.com/office/drawing/2016/5/14/chartex" xmlns:mc="http://schemas.openxmlformats.org/markup-compatibility/2006" xmlns:aink="http://schemas.microsoft.com/office/drawing/2016/ink" xmlns:am3d="http://schemas.microsoft.com/office/drawing/2017/model3d" xmlns:o="urn:schemas-microsoft-com:office:office" xmlns:oel="http://schemas.microsoft.com/office/2019/extlst" xmlns:r="http://schemas.openxmlformats.org/officeDocument/2006/relationships" xmlns:m="http://schemas.openxmlformats.org/officeDocument/2006/math" xmlns:v="urn:schemas-microsoft-com:vml" xmlns:wp14="http://schemas.microsoft.com/office/word/2010/wordprocessingDrawing" xmlns:wp="http://schemas.openxmlformats.org/drawingml/2006/wordprocessingDrawing" xmlns:w10="urn:schemas-microsoft-com:office:word" xmlns:w="http://schemas.openxmlformats.org/wordprocessingml/2006/main" xmlns:w14="http://schemas.microsoft.com/office/word/2010/wordml" xmlns:w15="http://schemas.microsoft.com/office/word/2012/wordml" xmlns:w16cex="http://schemas.microsoft.com/office/word/2018/wordml/cex" xmlns:w16cid="http://schemas.microsoft.com/office/word/2016/wordml/cid" xmlns:w16="http://schemas.microsoft.com/office/word/2018/wordml" xmlns:w16sdtdh="http://schemas.microsoft.com/office/word/2020/wordml/sdtdatahash" xmlns:w16se="http://schemas.microsoft.com/office/word/2015/wordml/symex" xmlns:wpg="http://schemas.microsoft.com/office/word/2010/wordprocessingGroup" xmlns:wpi="http://schemas.microsoft.com/office/word/2010/wordprocessingInk" xmlns:wne="http://schemas.microsoft.com/office/word/2006/wordml" xmlns:wps="http://schemas.microsoft.com/office/word/2010/wordprocessingShape" mc:Ignorable="w14 w15 w16se w16cid w16 w16cex w16sdtdh wp14">
   <w:tbl>
     <w:tblPr>
       <w:tblW w:w="5000" w:type="pct"/>
@@ -2506,7 +3275,7 @@
 </file>
 
 <file path=word/numbering.xml><?xml version="1.0" encoding="utf-8"?>
-<w:numbering xmlns:wpc="http://schemas.microsoft.com/office/word/2010/wordprocessingCanvas" xmlns:cx="http://schemas.microsoft.com/office/drawing/2014/chartex" xmlns:cx1="http://schemas.microsoft.com/office/drawing/2015/9/8/chartex" xmlns:cx2="http://schemas.microsoft.com/office/drawing/2015/10/21/chartex" xmlns:cx3="http://schemas.microsoft.com/office/drawing/2016/5/9/chartex" xmlns:cx4="http://schemas.microsoft.com/office/drawing/2016/5/10/chartex" xmlns:cx5="http://schemas.microsoft.com/office/drawing/2016/5/11/chartex" xmlns:cx6="http://schemas.microsoft.com/office/drawing/2016/5/12/chartex" xmlns:cx7="http://schemas.microsoft.com/office/drawing/2016/5/13/chartex" xmlns:cx8="http://schemas.microsoft.com/office/drawing/2016/5/14/chartex" xmlns:mc="http://schemas.openxmlformats.org/markup-compatibility/2006" xmlns:aink="http://schemas.microsoft.com/office/drawing/2016/ink" xmlns:am3d="http://schemas.microsoft.com/office/drawing/2017/model3d" xmlns:o="urn:schemas-microsoft-com:office:office" xmlns:oel="http://schemas.microsoft.com/office/2019/extlst" xmlns:r="http://schemas.openxmlformats.org/officeDocument/2006/relationships" xmlns:m="http://schemas.openxmlformats.org/officeDocument/2006/math" xmlns:v="urn:schemas-microsoft-com:vml" xmlns:wp14="http://schemas.microsoft.com/office/word/2010/wordprocessingDrawing" xmlns:wp="http://schemas.openxmlformats.org/drawingml/2006/wordprocessingDrawing" xmlns:w10="urn:schemas-microsoft-com:office:word" xmlns:w="http://schemas.openxmlformats.org/wordprocessingml/2006/main" xmlns:w14="http://schemas.microsoft.com/office/word/2010/wordml" xmlns:w15="http://schemas.microsoft.com/office/word/2012/wordml" xmlns:w16cex="http://schemas.microsoft.com/office/word/2018/wordml/cex" xmlns:w16cid="http://schemas.microsoft.com/office/word/2016/wordml/cid" xmlns:w16="http://schemas.microsoft.com/office/word/2018/wordml" xmlns:w16du="http://schemas.microsoft.com/office/word/2023/wordml/word16du" xmlns:w16sdtdh="http://schemas.microsoft.com/office/word/2020/wordml/sdtdatahash" xmlns:w16sdtfl="http://schemas.microsoft.com/office/word/2024/wordml/sdtformatlock" xmlns:w16se="http://schemas.microsoft.com/office/word/2015/wordml/symex" xmlns:wpg="http://schemas.microsoft.com/office/word/2010/wordprocessingGroup" xmlns:wpi="http://schemas.microsoft.com/office/word/2010/wordprocessingInk" xmlns:wne="http://schemas.microsoft.com/office/word/2006/wordml" xmlns:wps="http://schemas.microsoft.com/office/word/2010/wordprocessingShape" mc:Ignorable="w14 w15 w16se w16cid w16 w16cex w16sdtdh w16sdtfl w16du wp14">
+<w:numbering xmlns:wpc="http://schemas.microsoft.com/office/word/2010/wordprocessingCanvas" xmlns:cx="http://schemas.microsoft.com/office/drawing/2014/chartex" xmlns:cx1="http://schemas.microsoft.com/office/drawing/2015/9/8/chartex" xmlns:cx2="http://schemas.microsoft.com/office/drawing/2015/10/21/chartex" xmlns:cx3="http://schemas.microsoft.com/office/drawing/2016/5/9/chartex" xmlns:cx4="http://schemas.microsoft.com/office/drawing/2016/5/10/chartex" xmlns:cx5="http://schemas.microsoft.com/office/drawing/2016/5/11/chartex" xmlns:cx6="http://schemas.microsoft.com/office/drawing/2016/5/12/chartex" xmlns:cx7="http://schemas.microsoft.com/office/drawing/2016/5/13/chartex" xmlns:cx8="http://schemas.microsoft.com/office/drawing/2016/5/14/chartex" xmlns:mc="http://schemas.openxmlformats.org/markup-compatibility/2006" xmlns:aink="http://schemas.microsoft.com/office/drawing/2016/ink" xmlns:am3d="http://schemas.microsoft.com/office/drawing/2017/model3d" xmlns:o="urn:schemas-microsoft-com:office:office" xmlns:oel="http://schemas.microsoft.com/office/2019/extlst" xmlns:r="http://schemas.openxmlformats.org/officeDocument/2006/relationships" xmlns:m="http://schemas.openxmlformats.org/officeDocument/2006/math" xmlns:v="urn:schemas-microsoft-com:vml" xmlns:wp14="http://schemas.microsoft.com/office/word/2010/wordprocessingDrawing" xmlns:wp="http://schemas.openxmlformats.org/drawingml/2006/wordprocessingDrawing" xmlns:w10="urn:schemas-microsoft-com:office:word" xmlns:w="http://schemas.openxmlformats.org/wordprocessingml/2006/main" xmlns:w14="http://schemas.microsoft.com/office/word/2010/wordml" xmlns:w15="http://schemas.microsoft.com/office/word/2012/wordml" xmlns:w16cex="http://schemas.microsoft.com/office/word/2018/wordml/cex" xmlns:w16cid="http://schemas.microsoft.com/office/word/2016/wordml/cid" xmlns:w16="http://schemas.microsoft.com/office/word/2018/wordml" xmlns:w16sdtdh="http://schemas.microsoft.com/office/word/2020/wordml/sdtdatahash" xmlns:w16se="http://schemas.microsoft.com/office/word/2015/wordml/symex" xmlns:wpg="http://schemas.microsoft.com/office/word/2010/wordprocessingGroup" xmlns:wpi="http://schemas.microsoft.com/office/word/2010/wordprocessingInk" xmlns:wne="http://schemas.microsoft.com/office/word/2006/wordml" xmlns:wps="http://schemas.microsoft.com/office/word/2010/wordprocessingShape" mc:Ignorable="w14 w15 w16se w16cid w16 w16cex w16sdtdh wp14">
   <w:abstractNum w:abstractNumId="0" w15:restartNumberingAfterBreak="0">
     <w:nsid w:val="06B21A1E"/>
     <w:multiLevelType w:val="hybridMultilevel"/>
@@ -3376,7 +4145,7 @@
 </file>
 
 <file path=word/styles.xml><?xml version="1.0" encoding="utf-8"?>
-<w:styles xmlns:mc="http://schemas.openxmlformats.org/markup-compatibility/2006" xmlns:r="http://schemas.openxmlformats.org/officeDocument/2006/relationships" xmlns:w="http://schemas.openxmlformats.org/wordprocessingml/2006/main" xmlns:w14="http://schemas.microsoft.com/office/word/2010/wordml" xmlns:w15="http://schemas.microsoft.com/office/word/2012/wordml" xmlns:w16cex="http://schemas.microsoft.com/office/word/2018/wordml/cex" xmlns:w16cid="http://schemas.microsoft.com/office/word/2016/wordml/cid" xmlns:w16="http://schemas.microsoft.com/office/word/2018/wordml" xmlns:w16du="http://schemas.microsoft.com/office/word/2023/wordml/word16du" xmlns:w16sdtdh="http://schemas.microsoft.com/office/word/2020/wordml/sdtdatahash" xmlns:w16sdtfl="http://schemas.microsoft.com/office/word/2024/wordml/sdtformatlock" xmlns:w16se="http://schemas.microsoft.com/office/word/2015/wordml/symex" mc:Ignorable="w14 w15 w16se w16cid w16 w16cex w16sdtdh w16sdtfl w16du">
+<w:styles xmlns:mc="http://schemas.openxmlformats.org/markup-compatibility/2006" xmlns:r="http://schemas.openxmlformats.org/officeDocument/2006/relationships" xmlns:w="http://schemas.openxmlformats.org/wordprocessingml/2006/main" xmlns:w14="http://schemas.microsoft.com/office/word/2010/wordml" xmlns:w15="http://schemas.microsoft.com/office/word/2012/wordml" xmlns:w16cex="http://schemas.microsoft.com/office/word/2018/wordml/cex" xmlns:w16cid="http://schemas.microsoft.com/office/word/2016/wordml/cid" xmlns:w16="http://schemas.microsoft.com/office/word/2018/wordml" xmlns:w16sdtdh="http://schemas.microsoft.com/office/word/2020/wordml/sdtdatahash" xmlns:w16se="http://schemas.microsoft.com/office/word/2015/wordml/symex" mc:Ignorable="w14 w15 w16se w16cid w16 w16cex w16sdtdh">
   <w:docDefaults>
     <w:rPrDefault>
       <w:rPr>

</xml_diff>